<commit_message>
Project 3 forms update
</commit_message>
<xml_diff>
--- a/Lab 5/WebTech forms.docx
+++ b/Lab 5/WebTech forms.docx
@@ -1919,14 +1919,7 @@
                 <w:sz w:val="28"/>
                 <w:szCs w:val="28"/>
               </w:rPr>
-              <w:t xml:space="preserve"> Items</w:t>
-            </w:r>
-            <w:r>
-              <w:rPr>
-                <w:sz w:val="28"/>
-                <w:szCs w:val="28"/>
-              </w:rPr>
-              <w:t xml:space="preserve">, </w:t>
+              <w:t xml:space="preserve"> Items, </w:t>
             </w:r>
             <w:r>
               <w:rPr>
@@ -2346,21 +2339,7 @@
                 <w:sz w:val="28"/>
                 <w:szCs w:val="28"/>
               </w:rPr>
-              <w:t>confirm password</w:t>
-            </w:r>
-            <w:r>
-              <w:rPr>
-                <w:sz w:val="28"/>
-                <w:szCs w:val="28"/>
-              </w:rPr>
-              <w:t>,</w:t>
-            </w:r>
-            <w:r>
-              <w:rPr>
-                <w:sz w:val="28"/>
-                <w:szCs w:val="28"/>
-              </w:rPr>
-              <w:t xml:space="preserve"> </w:t>
+              <w:t xml:space="preserve">confirm password, </w:t>
             </w:r>
             <w:proofErr w:type="spellStart"/>
             <w:r>
@@ -2651,6 +2630,22 @@
                 <w:szCs w:val="28"/>
               </w:rPr>
               <w:t>phone</w:t>
+            </w:r>
+            <w:proofErr w:type="spellEnd"/>
+            <w:r>
+              <w:rPr>
+                <w:sz w:val="28"/>
+                <w:szCs w:val="28"/>
+              </w:rPr>
+              <w:t xml:space="preserve">, </w:t>
+            </w:r>
+            <w:proofErr w:type="spellStart"/>
+            <w:r>
+              <w:rPr>
+                <w:sz w:val="28"/>
+                <w:szCs w:val="28"/>
+              </w:rPr>
+              <w:t>D_address</w:t>
             </w:r>
             <w:proofErr w:type="spellEnd"/>
           </w:p>

</xml_diff>